<commit_message>
local program circulate doc can gen
</commit_message>
<xml_diff>
--- a/CECBTIMS/Storage/templates/1f979fb1-eeb9-4f28-8638-8753b24e5b9a.DOCX
+++ b/CECBTIMS/Storage/templates/1f979fb1-eeb9-4f28-8638-8753b24e5b9a.DOCX
@@ -445,25 +445,27 @@
           <w:szCs w:val="24"/>
           <w:lang w:val="en-GB"/>
         </w:rPr>
-        <w:t>Please note that the fee of GetP</w:t>
-      </w:r>
-      <w:r>
-        <w:rPr>
-          <w:rFonts w:ascii="Times New Roman" w:hAnsi="Times New Roman" w:cs="Times New Roman"/>
-          <w:sz w:val="24"/>
-          <w:szCs w:val="24"/>
-          <w:lang w:val="en-GB"/>
-        </w:rPr>
-        <w:t>rogram</w:t>
-      </w:r>
-      <w:r>
-        <w:rPr>
-          <w:rFonts w:ascii="Times New Roman" w:hAnsi="Times New Roman" w:cs="Times New Roman"/>
-          <w:sz w:val="24"/>
-          <w:szCs w:val="24"/>
-          <w:lang w:val="en-GB"/>
-        </w:rPr>
-        <w:t>Fee should be paid by the respective</w:t>
+        <w:t xml:space="preserve">Please note that the fee of </w:t>
+      </w:r>
+      <w:r>
+        <w:rPr>
+          <w:rFonts w:ascii="Times New Roman" w:hAnsi="Times New Roman" w:cs="Times New Roman"/>
+          <w:sz w:val="24"/>
+          <w:szCs w:val="24"/>
+          <w:lang w:val="en-GB"/>
+        </w:rPr>
+        <w:t xml:space="preserve">GetProgramFee </w:t>
+      </w:r>
+      <w:bookmarkStart w:id="0" w:name="_GoBack"/>
+      <w:bookmarkEnd w:id="0"/>
+      <w:r>
+        <w:rPr>
+          <w:rFonts w:ascii="Times New Roman" w:hAnsi="Times New Roman" w:cs="Times New Roman"/>
+          <w:sz w:val="24"/>
+          <w:szCs w:val="24"/>
+          <w:lang w:val="en-GB"/>
+        </w:rPr>
+        <w:t>should be paid by the respective</w:t>
       </w:r>
       <w:r>
         <w:rPr>
@@ -509,8 +511,6 @@
         </w:rPr>
         <w:t>Late requests will not be accepted</w:t>
       </w:r>
-      <w:bookmarkStart w:id="0" w:name="_GoBack"/>
-      <w:bookmarkEnd w:id="0"/>
     </w:p>
     <w:sectPr>
       <w:pgSz w:w="12240" w:h="15840"/>

</xml_diff>